<commit_message>
release and integration document updated
</commit_message>
<xml_diff>
--- a/Documents/External/Software_Release_Report_Data_Services_Android_PI_17.1.docx
+++ b/Documents/External/Software_Release_Report_Data_Services_Android_PI_17.1.docx
@@ -1807,22 +1807,33 @@
     </w:p>
     <w:p>
       <w:pPr>
-        <w:pStyle w:val="ListParagraph"/>
+        <w:pStyle w:val="HTMLPreformatted"/>
         <w:numPr>
           <w:ilvl w:val="0"/>
-          <w:numId w:val="21"/>
+          <w:numId w:val="30"/>
         </w:numPr>
-        <w:rPr>
-          <w:sz w:val="24"/>
-          <w:lang w:val="en-GB"/>
-        </w:rPr>
-      </w:pPr>
-      <w:r>
-        <w:rPr>
-          <w:sz w:val="24"/>
-          <w:lang w:val="en-GB"/>
-        </w:rPr>
-        <w:t>PhilipsUIKit (&gt;= 3.1.0)</w:t>
+        <w:shd w:val="clear" w:color="auto" w:fill="FFFFFF"/>
+        <w:rPr>
+          <w:rFonts w:ascii="Times New Roman" w:hAnsi="Times New Roman" w:cs="Times New Roman"/>
+          <w:sz w:val="24"/>
+          <w:lang w:val="en-GB"/>
+        </w:rPr>
+      </w:pPr>
+      <w:r>
+        <w:rPr>
+          <w:rFonts w:ascii="Times New Roman" w:hAnsi="Times New Roman" w:cs="Times New Roman"/>
+          <w:sz w:val="24"/>
+          <w:lang w:val="en-GB"/>
+        </w:rPr>
+        <w:t xml:space="preserve">PhilipsUIKit </w:t>
+      </w:r>
+      <w:r>
+        <w:rPr>
+          <w:rFonts w:ascii="Times New Roman" w:hAnsi="Times New Roman" w:cs="Times New Roman"/>
+          <w:sz w:val="24"/>
+          <w:lang w:val="en-GB"/>
+        </w:rPr>
+        <w:t>3.7.5-rc.+</w:t>
       </w:r>
     </w:p>
     <w:p>
@@ -1843,7 +1854,14 @@
           <w:sz w:val="24"/>
           <w:lang w:val="en-GB"/>
         </w:rPr>
-        <w:t>Android Appcompat V7:23.1.1</w:t>
+        <w:t xml:space="preserve">Philips Registration </w:t>
+      </w:r>
+      <w:r>
+        <w:rPr>
+          <w:sz w:val="24"/>
+          <w:lang w:val="en-GB"/>
+        </w:rPr>
+        <w:t>9.0.0-rc.+</w:t>
       </w:r>
     </w:p>
     <w:p>
@@ -1864,7 +1882,7 @@
           <w:sz w:val="24"/>
           <w:lang w:val="en-GB"/>
         </w:rPr>
-        <w:t>Android Support library V4:23.1.1</w:t>
+        <w:t>AppInfra 1.3.0-SNAPSHOT</w:t>
       </w:r>
     </w:p>
     <w:p>
@@ -1885,7 +1903,7 @@
           <w:sz w:val="24"/>
           <w:lang w:val="en-GB"/>
         </w:rPr>
-        <w:t>Android Support Design 23.1.1</w:t>
+        <w:t>Gson 2.4</w:t>
       </w:r>
     </w:p>
     <w:p>
@@ -1906,21 +1924,7 @@
           <w:sz w:val="24"/>
           <w:lang w:val="en-GB"/>
         </w:rPr>
-        <w:t>Philips Registration 8</w:t>
-      </w:r>
-      <w:r>
-        <w:rPr>
-          <w:sz w:val="24"/>
-          <w:lang w:val="en-GB"/>
-        </w:rPr>
-        <w:t>.3</w:t>
-      </w:r>
-      <w:r>
-        <w:rPr>
-          <w:sz w:val="24"/>
-          <w:lang w:val="en-GB"/>
-        </w:rPr>
-        <w:t>.0-SNAPSHOT</w:t>
+        <w:t>Ormlite 4.48</w:t>
       </w:r>
     </w:p>
     <w:p>
@@ -1941,7 +1945,14 @@
           <w:sz w:val="24"/>
           <w:lang w:val="en-GB"/>
         </w:rPr>
-        <w:t>AppInfra 1.3.0-SNAPSHOT</w:t>
+        <w:t>eventBus 3.0</w:t>
+      </w:r>
+      <w:r>
+        <w:rPr>
+          <w:sz w:val="24"/>
+          <w:lang w:val="en-GB"/>
+        </w:rPr>
+        <w:t>.0</w:t>
       </w:r>
     </w:p>
     <w:p>
@@ -1962,7 +1973,7 @@
           <w:sz w:val="24"/>
           <w:lang w:val="en-GB"/>
         </w:rPr>
-        <w:t>Gson 2.4</w:t>
+        <w:t>jodaTime 2.9.2</w:t>
       </w:r>
     </w:p>
     <w:p>
@@ -1983,8 +1994,10 @@
           <w:sz w:val="24"/>
           <w:lang w:val="en-GB"/>
         </w:rPr>
-        <w:t>Ormlite 4.48</w:t>
-      </w:r>
+        <w:t>daggerVer 2.9</w:t>
+      </w:r>
+      <w:bookmarkStart w:id="0" w:name="_GoBack"/>
+      <w:bookmarkEnd w:id="0"/>
     </w:p>
     <w:p>
       <w:pPr>
@@ -2004,14 +2017,7 @@
           <w:sz w:val="24"/>
           <w:lang w:val="en-GB"/>
         </w:rPr>
-        <w:t>eventBus 3.0</w:t>
-      </w:r>
-      <w:r>
-        <w:rPr>
-          <w:sz w:val="24"/>
-          <w:lang w:val="en-GB"/>
-        </w:rPr>
-        <w:t>.0</w:t>
+        <w:t>stethoVer 1.3.1</w:t>
       </w:r>
     </w:p>
     <w:p>
@@ -2032,69 +2038,6 @@
           <w:sz w:val="24"/>
           <w:lang w:val="en-GB"/>
         </w:rPr>
-        <w:t>jodaTime 2.9.2</w:t>
-      </w:r>
-    </w:p>
-    <w:p>
-      <w:pPr>
-        <w:pStyle w:val="ListParagraph"/>
-        <w:numPr>
-          <w:ilvl w:val="0"/>
-          <w:numId w:val="21"/>
-        </w:numPr>
-        <w:contextualSpacing w:val="0"/>
-        <w:rPr>
-          <w:sz w:val="24"/>
-          <w:lang w:val="en-GB"/>
-        </w:rPr>
-      </w:pPr>
-      <w:r>
-        <w:rPr>
-          <w:sz w:val="24"/>
-          <w:lang w:val="en-GB"/>
-        </w:rPr>
-        <w:t>daggerVer 2.0.2</w:t>
-      </w:r>
-    </w:p>
-    <w:p>
-      <w:pPr>
-        <w:pStyle w:val="ListParagraph"/>
-        <w:numPr>
-          <w:ilvl w:val="0"/>
-          <w:numId w:val="21"/>
-        </w:numPr>
-        <w:contextualSpacing w:val="0"/>
-        <w:rPr>
-          <w:sz w:val="24"/>
-          <w:lang w:val="en-GB"/>
-        </w:rPr>
-      </w:pPr>
-      <w:r>
-        <w:rPr>
-          <w:sz w:val="24"/>
-          <w:lang w:val="en-GB"/>
-        </w:rPr>
-        <w:t>stethoVer 1.3.1</w:t>
-      </w:r>
-    </w:p>
-    <w:p>
-      <w:pPr>
-        <w:pStyle w:val="ListParagraph"/>
-        <w:numPr>
-          <w:ilvl w:val="0"/>
-          <w:numId w:val="21"/>
-        </w:numPr>
-        <w:contextualSpacing w:val="0"/>
-        <w:rPr>
-          <w:sz w:val="24"/>
-          <w:lang w:val="en-GB"/>
-        </w:rPr>
-      </w:pPr>
-      <w:r>
-        <w:rPr>
-          <w:sz w:val="24"/>
-          <w:lang w:val="en-GB"/>
-        </w:rPr>
         <w:t>retrofitVer 1.9.0</w:t>
       </w:r>
     </w:p>
@@ -2493,7 +2436,6 @@
           <w:szCs w:val="24"/>
           <w:lang w:val="en-GB"/>
         </w:rPr>
-        <w:lastRenderedPageBreak/>
         <w:t>Saving Moment</w:t>
       </w:r>
     </w:p>
@@ -2560,6 +2502,7 @@
           <w:szCs w:val="24"/>
           <w:lang w:val="en-GB"/>
         </w:rPr>
+        <w:lastRenderedPageBreak/>
         <w:t>Data storage for Moments in Local Database</w:t>
       </w:r>
     </w:p>
@@ -2810,23 +2753,7 @@
           <w:szCs w:val="24"/>
           <w:lang w:val="en-GB"/>
         </w:rPr>
-        <w:t xml:space="preserve">User </w:t>
-      </w:r>
-      <w:r>
-        <w:rPr>
-          <w:sz w:val="24"/>
-          <w:szCs w:val="24"/>
-          <w:lang w:val="en-GB"/>
-        </w:rPr>
-        <w:t>Characteristics</w:t>
-      </w:r>
-      <w:r>
-        <w:rPr>
-          <w:sz w:val="24"/>
-          <w:szCs w:val="24"/>
-          <w:lang w:val="en-GB"/>
-        </w:rPr>
-        <w:t xml:space="preserve"> is for storing user free form data in a file</w:t>
+        <w:t>User Characteristics is for storing user free form data in a file</w:t>
       </w:r>
     </w:p>
     <w:p>
@@ -2914,23 +2841,7 @@
           <w:szCs w:val="24"/>
           <w:lang w:val="en-GB"/>
         </w:rPr>
-        <w:t>Syncing User Characteristics</w:t>
-      </w:r>
-      <w:r>
-        <w:rPr>
-          <w:sz w:val="24"/>
-          <w:szCs w:val="24"/>
-          <w:lang w:val="en-GB"/>
-        </w:rPr>
-        <w:t xml:space="preserve"> </w:t>
-      </w:r>
-      <w:r>
-        <w:rPr>
-          <w:sz w:val="24"/>
-          <w:szCs w:val="24"/>
-          <w:lang w:val="en-GB"/>
-        </w:rPr>
-        <w:t>between various devices and server</w:t>
+        <w:t>Syncing User Characteristics between various devices and server</w:t>
       </w:r>
     </w:p>
     <w:p>
@@ -2974,23 +2885,7 @@
           <w:szCs w:val="24"/>
           <w:lang w:val="en-GB"/>
         </w:rPr>
-        <w:t>Data Storage for User Characteristics</w:t>
-      </w:r>
-      <w:r>
-        <w:rPr>
-          <w:sz w:val="24"/>
-          <w:szCs w:val="24"/>
-          <w:lang w:val="en-GB"/>
-        </w:rPr>
-        <w:t xml:space="preserve"> </w:t>
-      </w:r>
-      <w:r>
-        <w:rPr>
-          <w:sz w:val="24"/>
-          <w:szCs w:val="24"/>
-          <w:lang w:val="en-GB"/>
-        </w:rPr>
-        <w:t>in Local Database</w:t>
+        <w:t>Data Storage for User Characteristics in Local Database</w:t>
       </w:r>
     </w:p>
     <w:p>
@@ -3050,8 +2945,6 @@
         </w:rPr>
         <w:t xml:space="preserve"> the</w:t>
       </w:r>
-      <w:bookmarkStart w:id="0" w:name="_GoBack"/>
-      <w:bookmarkEnd w:id="0"/>
       <w:r>
         <w:rPr>
           <w:sz w:val="24"/>
@@ -3080,15 +2973,7 @@
           <w:szCs w:val="24"/>
           <w:lang w:val="en-GB"/>
         </w:rPr>
-        <w:t xml:space="preserve">Get User </w:t>
-      </w:r>
-      <w:r>
-        <w:rPr>
-          <w:sz w:val="24"/>
-          <w:szCs w:val="24"/>
-          <w:lang w:val="en-GB"/>
-        </w:rPr>
-        <w:t>Settings</w:t>
+        <w:t>Get User Settings</w:t>
       </w:r>
     </w:p>
     <w:p>
@@ -3154,23 +3039,7 @@
           <w:szCs w:val="24"/>
           <w:lang w:val="en-GB"/>
         </w:rPr>
-        <w:t>Syncing User Settings</w:t>
-      </w:r>
-      <w:r>
-        <w:rPr>
-          <w:sz w:val="24"/>
-          <w:szCs w:val="24"/>
-          <w:lang w:val="en-GB"/>
-        </w:rPr>
-        <w:t xml:space="preserve"> </w:t>
-      </w:r>
-      <w:r>
-        <w:rPr>
-          <w:sz w:val="24"/>
-          <w:szCs w:val="24"/>
-          <w:lang w:val="en-GB"/>
-        </w:rPr>
-        <w:t>between various devices and server</w:t>
+        <w:t>Syncing User Settings between various devices and server</w:t>
       </w:r>
     </w:p>
     <w:p>
@@ -3214,23 +3083,7 @@
           <w:szCs w:val="24"/>
           <w:lang w:val="en-GB"/>
         </w:rPr>
-        <w:t>Data Storage for User Settings</w:t>
-      </w:r>
-      <w:r>
-        <w:rPr>
-          <w:sz w:val="24"/>
-          <w:szCs w:val="24"/>
-          <w:lang w:val="en-GB"/>
-        </w:rPr>
-        <w:t xml:space="preserve"> </w:t>
-      </w:r>
-      <w:r>
-        <w:rPr>
-          <w:sz w:val="24"/>
-          <w:szCs w:val="24"/>
-          <w:lang w:val="en-GB"/>
-        </w:rPr>
-        <w:t>in Local Database</w:t>
+        <w:t>Data Storage for User Settings in Local Database</w:t>
       </w:r>
     </w:p>
     <w:p>
@@ -3274,21 +3127,7 @@
           <w:rFonts w:ascii="Times New Roman" w:hAnsi="Times New Roman"/>
           <w:b/>
         </w:rPr>
-        <w:t xml:space="preserve"> and </w:t>
-      </w:r>
-      <w:r>
-        <w:rPr>
-          <w:rFonts w:ascii="Times New Roman" w:hAnsi="Times New Roman"/>
-          <w:b/>
-        </w:rPr>
-        <w:t>Data-Core</w:t>
-      </w:r>
-      <w:r>
-        <w:rPr>
-          <w:rFonts w:ascii="Times New Roman" w:hAnsi="Times New Roman"/>
-          <w:b/>
-        </w:rPr>
-        <w:t xml:space="preserve"> Configuration</w:t>
+        <w:t xml:space="preserve"> and Data-Core Configuration</w:t>
       </w:r>
     </w:p>
     <w:p>
@@ -3515,6 +3354,7 @@
           <w:rFonts w:ascii="Times New Roman" w:hAnsi="Times New Roman"/>
           <w:b/>
         </w:rPr>
+        <w:lastRenderedPageBreak/>
         <w:t>Known Bugs and Workarounds</w:t>
       </w:r>
     </w:p>
@@ -3537,15 +3377,7 @@
           <w:szCs w:val="24"/>
           <w:lang w:val="en-GB"/>
         </w:rPr>
-        <w:t>DE14801</w:t>
-      </w:r>
-      <w:r>
-        <w:rPr>
-          <w:sz w:val="24"/>
-          <w:szCs w:val="24"/>
-          <w:lang w:val="en-GB"/>
-        </w:rPr>
-        <w:t>- [DS/Android] More time taken to update UI in device 2 after Add/Update operation</w:t>
+        <w:t>DE14801- [DS/Android] More time taken to update UI in device 2 after Add/Update operation</w:t>
       </w:r>
     </w:p>
     <w:p>
@@ -3617,31 +3449,7 @@
           <w:sz w:val="24"/>
           <w:szCs w:val="24"/>
         </w:rPr>
-        <w:t>onSyncComplete</w:t>
-      </w:r>
-      <w:r>
-        <w:rPr>
-          <w:rFonts w:ascii="Times New Roman" w:hAnsi="Times New Roman" w:cs="Times New Roman"/>
-          <w:sz w:val="24"/>
-          <w:szCs w:val="24"/>
-        </w:rPr>
-        <w:t xml:space="preserve"> and </w:t>
-      </w:r>
-      <w:r>
-        <w:rPr>
-          <w:rFonts w:ascii="Times New Roman" w:hAnsi="Times New Roman" w:cs="Times New Roman"/>
-          <w:sz w:val="24"/>
-          <w:szCs w:val="24"/>
-        </w:rPr>
-        <w:t>onSyncFailed</w:t>
-      </w:r>
-      <w:r>
-        <w:rPr>
-          <w:rFonts w:ascii="Times New Roman" w:hAnsi="Times New Roman" w:cs="Times New Roman"/>
-          <w:sz w:val="24"/>
-          <w:szCs w:val="24"/>
-        </w:rPr>
-        <w:t xml:space="preserve"> callbacks are given back to verticals</w:t>
+        <w:t>onSyncComplete and onSyncFailed callbacks are given back to verticals</w:t>
       </w:r>
       <w:r>
         <w:rPr>
@@ -4108,6 +3916,119 @@
     </w:lvl>
   </w:abstractNum>
   <w:abstractNum w:abstractNumId="2" w15:restartNumberingAfterBreak="0">
+    <w:nsid w:val="06C25EE0"/>
+    <w:multiLevelType w:val="hybridMultilevel"/>
+    <w:tmpl w:val="F252D884"/>
+    <w:lvl w:ilvl="0" w:tplc="04090001">
+      <w:start w:val="1"/>
+      <w:numFmt w:val="bullet"/>
+      <w:lvlText w:val=""/>
+      <w:lvlJc w:val="left"/>
+      <w:pPr>
+        <w:ind w:left="720" w:hanging="360"/>
+      </w:pPr>
+      <w:rPr>
+        <w:rFonts w:ascii="Symbol" w:hAnsi="Symbol" w:hint="default"/>
+      </w:rPr>
+    </w:lvl>
+    <w:lvl w:ilvl="1" w:tplc="04090003" w:tentative="1">
+      <w:start w:val="1"/>
+      <w:numFmt w:val="bullet"/>
+      <w:lvlText w:val="o"/>
+      <w:lvlJc w:val="left"/>
+      <w:pPr>
+        <w:ind w:left="1440" w:hanging="360"/>
+      </w:pPr>
+      <w:rPr>
+        <w:rFonts w:ascii="Courier New" w:hAnsi="Courier New" w:cs="Courier New" w:hint="default"/>
+      </w:rPr>
+    </w:lvl>
+    <w:lvl w:ilvl="2" w:tplc="04090005" w:tentative="1">
+      <w:start w:val="1"/>
+      <w:numFmt w:val="bullet"/>
+      <w:lvlText w:val=""/>
+      <w:lvlJc w:val="left"/>
+      <w:pPr>
+        <w:ind w:left="2160" w:hanging="360"/>
+      </w:pPr>
+      <w:rPr>
+        <w:rFonts w:ascii="Wingdings" w:hAnsi="Wingdings" w:hint="default"/>
+      </w:rPr>
+    </w:lvl>
+    <w:lvl w:ilvl="3" w:tplc="04090001" w:tentative="1">
+      <w:start w:val="1"/>
+      <w:numFmt w:val="bullet"/>
+      <w:lvlText w:val=""/>
+      <w:lvlJc w:val="left"/>
+      <w:pPr>
+        <w:ind w:left="2880" w:hanging="360"/>
+      </w:pPr>
+      <w:rPr>
+        <w:rFonts w:ascii="Symbol" w:hAnsi="Symbol" w:hint="default"/>
+      </w:rPr>
+    </w:lvl>
+    <w:lvl w:ilvl="4" w:tplc="04090003" w:tentative="1">
+      <w:start w:val="1"/>
+      <w:numFmt w:val="bullet"/>
+      <w:lvlText w:val="o"/>
+      <w:lvlJc w:val="left"/>
+      <w:pPr>
+        <w:ind w:left="3600" w:hanging="360"/>
+      </w:pPr>
+      <w:rPr>
+        <w:rFonts w:ascii="Courier New" w:hAnsi="Courier New" w:cs="Courier New" w:hint="default"/>
+      </w:rPr>
+    </w:lvl>
+    <w:lvl w:ilvl="5" w:tplc="04090005" w:tentative="1">
+      <w:start w:val="1"/>
+      <w:numFmt w:val="bullet"/>
+      <w:lvlText w:val=""/>
+      <w:lvlJc w:val="left"/>
+      <w:pPr>
+        <w:ind w:left="4320" w:hanging="360"/>
+      </w:pPr>
+      <w:rPr>
+        <w:rFonts w:ascii="Wingdings" w:hAnsi="Wingdings" w:hint="default"/>
+      </w:rPr>
+    </w:lvl>
+    <w:lvl w:ilvl="6" w:tplc="04090001" w:tentative="1">
+      <w:start w:val="1"/>
+      <w:numFmt w:val="bullet"/>
+      <w:lvlText w:val=""/>
+      <w:lvlJc w:val="left"/>
+      <w:pPr>
+        <w:ind w:left="5040" w:hanging="360"/>
+      </w:pPr>
+      <w:rPr>
+        <w:rFonts w:ascii="Symbol" w:hAnsi="Symbol" w:hint="default"/>
+      </w:rPr>
+    </w:lvl>
+    <w:lvl w:ilvl="7" w:tplc="04090003" w:tentative="1">
+      <w:start w:val="1"/>
+      <w:numFmt w:val="bullet"/>
+      <w:lvlText w:val="o"/>
+      <w:lvlJc w:val="left"/>
+      <w:pPr>
+        <w:ind w:left="5760" w:hanging="360"/>
+      </w:pPr>
+      <w:rPr>
+        <w:rFonts w:ascii="Courier New" w:hAnsi="Courier New" w:cs="Courier New" w:hint="default"/>
+      </w:rPr>
+    </w:lvl>
+    <w:lvl w:ilvl="8" w:tplc="04090005" w:tentative="1">
+      <w:start w:val="1"/>
+      <w:numFmt w:val="bullet"/>
+      <w:lvlText w:val=""/>
+      <w:lvlJc w:val="left"/>
+      <w:pPr>
+        <w:ind w:left="6480" w:hanging="360"/>
+      </w:pPr>
+      <w:rPr>
+        <w:rFonts w:ascii="Wingdings" w:hAnsi="Wingdings" w:hint="default"/>
+      </w:rPr>
+    </w:lvl>
+  </w:abstractNum>
+  <w:abstractNum w:abstractNumId="3" w15:restartNumberingAfterBreak="0">
     <w:nsid w:val="0B073805"/>
     <w:multiLevelType w:val="hybridMultilevel"/>
     <w:tmpl w:val="6BDC2DFA"/>
@@ -4196,7 +4117,7 @@
       </w:pPr>
     </w:lvl>
   </w:abstractNum>
-  <w:abstractNum w:abstractNumId="3" w15:restartNumberingAfterBreak="0">
+  <w:abstractNum w:abstractNumId="4" w15:restartNumberingAfterBreak="0">
     <w:nsid w:val="0D0C33E4"/>
     <w:multiLevelType w:val="hybridMultilevel"/>
     <w:tmpl w:val="13D40664"/>
@@ -4285,7 +4206,7 @@
       </w:pPr>
     </w:lvl>
   </w:abstractNum>
-  <w:abstractNum w:abstractNumId="4" w15:restartNumberingAfterBreak="0">
+  <w:abstractNum w:abstractNumId="5" w15:restartNumberingAfterBreak="0">
     <w:nsid w:val="1B0B2D3A"/>
     <w:multiLevelType w:val="hybridMultilevel"/>
     <w:tmpl w:val="A0ECEBAC"/>
@@ -4398,7 +4319,7 @@
       </w:rPr>
     </w:lvl>
   </w:abstractNum>
-  <w:abstractNum w:abstractNumId="5" w15:restartNumberingAfterBreak="0">
+  <w:abstractNum w:abstractNumId="6" w15:restartNumberingAfterBreak="0">
     <w:nsid w:val="26181937"/>
     <w:multiLevelType w:val="hybridMultilevel"/>
     <w:tmpl w:val="E4E81FAE"/>
@@ -4511,7 +4432,7 @@
       </w:rPr>
     </w:lvl>
   </w:abstractNum>
-  <w:abstractNum w:abstractNumId="6" w15:restartNumberingAfterBreak="0">
+  <w:abstractNum w:abstractNumId="7" w15:restartNumberingAfterBreak="0">
     <w:nsid w:val="28336AD0"/>
     <w:multiLevelType w:val="hybridMultilevel"/>
     <w:tmpl w:val="DFA09C6E"/>
@@ -4624,7 +4545,7 @@
       </w:rPr>
     </w:lvl>
   </w:abstractNum>
-  <w:abstractNum w:abstractNumId="7" w15:restartNumberingAfterBreak="0">
+  <w:abstractNum w:abstractNumId="8" w15:restartNumberingAfterBreak="0">
     <w:nsid w:val="28EE6A46"/>
     <w:multiLevelType w:val="hybridMultilevel"/>
     <w:tmpl w:val="69D0D42C"/>
@@ -4710,7 +4631,7 @@
       </w:pPr>
     </w:lvl>
   </w:abstractNum>
-  <w:abstractNum w:abstractNumId="8" w15:restartNumberingAfterBreak="0">
+  <w:abstractNum w:abstractNumId="9" w15:restartNumberingAfterBreak="0">
     <w:nsid w:val="346B356F"/>
     <w:multiLevelType w:val="hybridMultilevel"/>
     <w:tmpl w:val="40BE3CC0"/>
@@ -4823,7 +4744,7 @@
       </w:rPr>
     </w:lvl>
   </w:abstractNum>
-  <w:abstractNum w:abstractNumId="9" w15:restartNumberingAfterBreak="0">
+  <w:abstractNum w:abstractNumId="10" w15:restartNumberingAfterBreak="0">
     <w:nsid w:val="359B42C1"/>
     <w:multiLevelType w:val="hybridMultilevel"/>
     <w:tmpl w:val="1AC09542"/>
@@ -4936,7 +4857,7 @@
       </w:rPr>
     </w:lvl>
   </w:abstractNum>
-  <w:abstractNum w:abstractNumId="10" w15:restartNumberingAfterBreak="0">
+  <w:abstractNum w:abstractNumId="11" w15:restartNumberingAfterBreak="0">
     <w:nsid w:val="35AD7F1E"/>
     <w:multiLevelType w:val="hybridMultilevel"/>
     <w:tmpl w:val="D6B22D90"/>
@@ -5022,7 +4943,7 @@
       </w:pPr>
     </w:lvl>
   </w:abstractNum>
-  <w:abstractNum w:abstractNumId="11" w15:restartNumberingAfterBreak="0">
+  <w:abstractNum w:abstractNumId="12" w15:restartNumberingAfterBreak="0">
     <w:nsid w:val="3C9B5306"/>
     <w:multiLevelType w:val="hybridMultilevel"/>
     <w:tmpl w:val="AC46987A"/>
@@ -5135,7 +5056,7 @@
       </w:rPr>
     </w:lvl>
   </w:abstractNum>
-  <w:abstractNum w:abstractNumId="12" w15:restartNumberingAfterBreak="0">
+  <w:abstractNum w:abstractNumId="13" w15:restartNumberingAfterBreak="0">
     <w:nsid w:val="40292C3C"/>
     <w:multiLevelType w:val="hybridMultilevel"/>
     <w:tmpl w:val="535EB3BA"/>
@@ -5248,7 +5169,7 @@
       </w:rPr>
     </w:lvl>
   </w:abstractNum>
-  <w:abstractNum w:abstractNumId="13" w15:restartNumberingAfterBreak="0">
+  <w:abstractNum w:abstractNumId="14" w15:restartNumberingAfterBreak="0">
     <w:nsid w:val="45244843"/>
     <w:multiLevelType w:val="hybridMultilevel"/>
     <w:tmpl w:val="EA7AFCDC"/>
@@ -5361,7 +5282,7 @@
       </w:rPr>
     </w:lvl>
   </w:abstractNum>
-  <w:abstractNum w:abstractNumId="14" w15:restartNumberingAfterBreak="0">
+  <w:abstractNum w:abstractNumId="15" w15:restartNumberingAfterBreak="0">
     <w:nsid w:val="48B87533"/>
     <w:multiLevelType w:val="hybridMultilevel"/>
     <w:tmpl w:val="000C162C"/>
@@ -5447,7 +5368,7 @@
       </w:pPr>
     </w:lvl>
   </w:abstractNum>
-  <w:abstractNum w:abstractNumId="15" w15:restartNumberingAfterBreak="0">
+  <w:abstractNum w:abstractNumId="16" w15:restartNumberingAfterBreak="0">
     <w:nsid w:val="4CF0575A"/>
     <w:multiLevelType w:val="hybridMultilevel"/>
     <w:tmpl w:val="A9AA5FEE"/>
@@ -5560,7 +5481,7 @@
       </w:rPr>
     </w:lvl>
   </w:abstractNum>
-  <w:abstractNum w:abstractNumId="16" w15:restartNumberingAfterBreak="0">
+  <w:abstractNum w:abstractNumId="17" w15:restartNumberingAfterBreak="0">
     <w:nsid w:val="4D504D4E"/>
     <w:multiLevelType w:val="multilevel"/>
     <w:tmpl w:val="AF28390C"/>
@@ -5673,7 +5594,7 @@
       </w:rPr>
     </w:lvl>
   </w:abstractNum>
-  <w:abstractNum w:abstractNumId="17" w15:restartNumberingAfterBreak="0">
+  <w:abstractNum w:abstractNumId="18" w15:restartNumberingAfterBreak="0">
     <w:nsid w:val="4DE34AA8"/>
     <w:multiLevelType w:val="hybridMultilevel"/>
     <w:tmpl w:val="8AFC856A"/>
@@ -5786,7 +5707,7 @@
       </w:rPr>
     </w:lvl>
   </w:abstractNum>
-  <w:abstractNum w:abstractNumId="18" w15:restartNumberingAfterBreak="0">
+  <w:abstractNum w:abstractNumId="19" w15:restartNumberingAfterBreak="0">
     <w:nsid w:val="4FC4692E"/>
     <w:multiLevelType w:val="hybridMultilevel"/>
     <w:tmpl w:val="FA32E0FC"/>
@@ -5899,7 +5820,7 @@
       </w:rPr>
     </w:lvl>
   </w:abstractNum>
-  <w:abstractNum w:abstractNumId="19" w15:restartNumberingAfterBreak="0">
+  <w:abstractNum w:abstractNumId="20" w15:restartNumberingAfterBreak="0">
     <w:nsid w:val="51707E0A"/>
     <w:multiLevelType w:val="hybridMultilevel"/>
     <w:tmpl w:val="4E604AE4"/>
@@ -6012,7 +5933,7 @@
       </w:rPr>
     </w:lvl>
   </w:abstractNum>
-  <w:abstractNum w:abstractNumId="20" w15:restartNumberingAfterBreak="0">
+  <w:abstractNum w:abstractNumId="21" w15:restartNumberingAfterBreak="0">
     <w:nsid w:val="54126E33"/>
     <w:multiLevelType w:val="hybridMultilevel"/>
     <w:tmpl w:val="F8FA36AC"/>
@@ -6152,7 +6073,7 @@
       </w:rPr>
     </w:lvl>
   </w:abstractNum>
-  <w:abstractNum w:abstractNumId="21" w15:restartNumberingAfterBreak="0">
+  <w:abstractNum w:abstractNumId="22" w15:restartNumberingAfterBreak="0">
     <w:nsid w:val="5F976835"/>
     <w:multiLevelType w:val="hybridMultilevel"/>
     <w:tmpl w:val="0316DC86"/>
@@ -6265,7 +6186,7 @@
       </w:rPr>
     </w:lvl>
   </w:abstractNum>
-  <w:abstractNum w:abstractNumId="22" w15:restartNumberingAfterBreak="0">
+  <w:abstractNum w:abstractNumId="23" w15:restartNumberingAfterBreak="0">
     <w:nsid w:val="61007DC4"/>
     <w:multiLevelType w:val="hybridMultilevel"/>
     <w:tmpl w:val="FC8AFB3E"/>
@@ -6354,7 +6275,7 @@
       </w:pPr>
     </w:lvl>
   </w:abstractNum>
-  <w:abstractNum w:abstractNumId="23" w15:restartNumberingAfterBreak="0">
+  <w:abstractNum w:abstractNumId="24" w15:restartNumberingAfterBreak="0">
     <w:nsid w:val="64B77ADB"/>
     <w:multiLevelType w:val="hybridMultilevel"/>
     <w:tmpl w:val="4A18E10C"/>
@@ -6443,7 +6364,7 @@
       </w:pPr>
     </w:lvl>
   </w:abstractNum>
-  <w:abstractNum w:abstractNumId="24" w15:restartNumberingAfterBreak="0">
+  <w:abstractNum w:abstractNumId="25" w15:restartNumberingAfterBreak="0">
     <w:nsid w:val="6A65746F"/>
     <w:multiLevelType w:val="hybridMultilevel"/>
     <w:tmpl w:val="196C9436"/>
@@ -6556,7 +6477,7 @@
       </w:rPr>
     </w:lvl>
   </w:abstractNum>
-  <w:abstractNum w:abstractNumId="25" w15:restartNumberingAfterBreak="0">
+  <w:abstractNum w:abstractNumId="26" w15:restartNumberingAfterBreak="0">
     <w:nsid w:val="6DC90439"/>
     <w:multiLevelType w:val="hybridMultilevel"/>
     <w:tmpl w:val="7F66085E"/>
@@ -6669,7 +6590,7 @@
       </w:rPr>
     </w:lvl>
   </w:abstractNum>
-  <w:abstractNum w:abstractNumId="26" w15:restartNumberingAfterBreak="0">
+  <w:abstractNum w:abstractNumId="27" w15:restartNumberingAfterBreak="0">
     <w:nsid w:val="729F04C1"/>
     <w:multiLevelType w:val="hybridMultilevel"/>
     <w:tmpl w:val="13C82BEE"/>
@@ -6758,7 +6679,7 @@
       </w:pPr>
     </w:lvl>
   </w:abstractNum>
-  <w:abstractNum w:abstractNumId="27" w15:restartNumberingAfterBreak="0">
+  <w:abstractNum w:abstractNumId="28" w15:restartNumberingAfterBreak="0">
     <w:nsid w:val="74194021"/>
     <w:multiLevelType w:val="hybridMultilevel"/>
     <w:tmpl w:val="C9CE9B70"/>
@@ -6871,7 +6792,7 @@
       </w:rPr>
     </w:lvl>
   </w:abstractNum>
-  <w:abstractNum w:abstractNumId="28" w15:restartNumberingAfterBreak="0">
+  <w:abstractNum w:abstractNumId="29" w15:restartNumberingAfterBreak="0">
     <w:nsid w:val="7D964845"/>
     <w:multiLevelType w:val="hybridMultilevel"/>
     <w:tmpl w:val="6BDC2DFA"/>
@@ -6979,67 +6900,67 @@
     </w:lvlOverride>
   </w:num>
   <w:num w:numId="2">
+    <w:abstractNumId w:val="11"/>
+  </w:num>
+  <w:num w:numId="3">
+    <w:abstractNumId w:val="16"/>
+  </w:num>
+  <w:num w:numId="4">
+    <w:abstractNumId w:val="5"/>
+  </w:num>
+  <w:num w:numId="5">
+    <w:abstractNumId w:val="27"/>
+  </w:num>
+  <w:num w:numId="6">
+    <w:abstractNumId w:val="23"/>
+  </w:num>
+  <w:num w:numId="7">
+    <w:abstractNumId w:val="15"/>
+  </w:num>
+  <w:num w:numId="8">
+    <w:abstractNumId w:val="22"/>
+  </w:num>
+  <w:num w:numId="9">
+    <w:abstractNumId w:val="4"/>
+  </w:num>
+  <w:num w:numId="10">
+    <w:abstractNumId w:val="21"/>
+  </w:num>
+  <w:num w:numId="11">
+    <w:abstractNumId w:val="24"/>
+  </w:num>
+  <w:num w:numId="12">
+    <w:abstractNumId w:val="29"/>
+  </w:num>
+  <w:num w:numId="13">
+    <w:abstractNumId w:val="3"/>
+  </w:num>
+  <w:num w:numId="14">
     <w:abstractNumId w:val="10"/>
   </w:num>
-  <w:num w:numId="3">
-    <w:abstractNumId w:val="15"/>
-  </w:num>
-  <w:num w:numId="4">
-    <w:abstractNumId w:val="4"/>
-  </w:num>
-  <w:num w:numId="5">
-    <w:abstractNumId w:val="26"/>
-  </w:num>
-  <w:num w:numId="6">
-    <w:abstractNumId w:val="22"/>
-  </w:num>
-  <w:num w:numId="7">
-    <w:abstractNumId w:val="14"/>
-  </w:num>
-  <w:num w:numId="8">
-    <w:abstractNumId w:val="21"/>
-  </w:num>
-  <w:num w:numId="9">
-    <w:abstractNumId w:val="3"/>
-  </w:num>
-  <w:num w:numId="10">
-    <w:abstractNumId w:val="20"/>
-  </w:num>
-  <w:num w:numId="11">
-    <w:abstractNumId w:val="23"/>
-  </w:num>
-  <w:num w:numId="12">
-    <w:abstractNumId w:val="28"/>
-  </w:num>
-  <w:num w:numId="13">
-    <w:abstractNumId w:val="2"/>
-  </w:num>
-  <w:num w:numId="14">
-    <w:abstractNumId w:val="9"/>
-  </w:num>
   <w:num w:numId="15">
-    <w:abstractNumId w:val="16"/>
+    <w:abstractNumId w:val="17"/>
   </w:num>
   <w:num w:numId="16">
     <w:abstractNumId w:val="1"/>
   </w:num>
   <w:num w:numId="17">
-    <w:abstractNumId w:val="18"/>
+    <w:abstractNumId w:val="19"/>
   </w:num>
   <w:num w:numId="18">
-    <w:abstractNumId w:val="13"/>
+    <w:abstractNumId w:val="14"/>
   </w:num>
   <w:num w:numId="19">
-    <w:abstractNumId w:val="27"/>
+    <w:abstractNumId w:val="28"/>
   </w:num>
   <w:num w:numId="20">
-    <w:abstractNumId w:val="25"/>
+    <w:abstractNumId w:val="26"/>
   </w:num>
   <w:num w:numId="21">
-    <w:abstractNumId w:val="6"/>
+    <w:abstractNumId w:val="7"/>
   </w:num>
   <w:num w:numId="22">
-    <w:abstractNumId w:val="7"/>
+    <w:abstractNumId w:val="8"/>
     <w:lvlOverride w:ilvl="0">
       <w:startOverride w:val="1"/>
     </w:lvlOverride>
@@ -7069,25 +6990,28 @@
     </w:lvlOverride>
   </w:num>
   <w:num w:numId="23">
-    <w:abstractNumId w:val="11"/>
+    <w:abstractNumId w:val="12"/>
   </w:num>
   <w:num w:numId="24">
-    <w:abstractNumId w:val="24"/>
+    <w:abstractNumId w:val="25"/>
   </w:num>
   <w:num w:numId="25">
-    <w:abstractNumId w:val="17"/>
+    <w:abstractNumId w:val="18"/>
   </w:num>
   <w:num w:numId="26">
-    <w:abstractNumId w:val="5"/>
+    <w:abstractNumId w:val="6"/>
   </w:num>
   <w:num w:numId="27">
-    <w:abstractNumId w:val="12"/>
+    <w:abstractNumId w:val="13"/>
   </w:num>
   <w:num w:numId="28">
-    <w:abstractNumId w:val="8"/>
+    <w:abstractNumId w:val="9"/>
   </w:num>
   <w:num w:numId="29">
-    <w:abstractNumId w:val="19"/>
+    <w:abstractNumId w:val="20"/>
+  </w:num>
+  <w:num w:numId="30">
+    <w:abstractNumId w:val="2"/>
   </w:num>
 </w:numbering>
 </file>
@@ -7538,6 +7462,7 @@
   <w:style w:type="character" w:default="1" w:styleId="DefaultParagraphFont">
     <w:name w:val="Default Paragraph Font"/>
     <w:uiPriority w:val="1"/>
+    <w:semiHidden/>
     <w:unhideWhenUsed/>
   </w:style>
   <w:style w:type="table" w:default="1" w:styleId="TableNormal">
@@ -8175,9 +8100,12 @@
 </file>
 
 <file path=customXml/item1.xml><?xml version="1.0" encoding="utf-8"?>
-<p:properties xmlns:p="http://schemas.microsoft.com/office/2006/metadata/properties" xmlns:xsi="http://www.w3.org/2001/XMLSchema-instance" xmlns:pc="http://schemas.microsoft.com/office/infopath/2007/PartnerControls">
-  <documentManagement/>
-</p:properties>
+<?mso-contentType ?>
+<FormTemplates xmlns="http://schemas.microsoft.com/sharepoint/v3/contenttype/forms">
+  <Display>DocumentLibraryForm</Display>
+  <Edit>DocumentLibraryForm</Edit>
+  <New>DocumentLibraryForm</New>
+</FormTemplates>
 </file>
 
 <file path=customXml/item2.xml><?xml version="1.0" encoding="utf-8"?>
@@ -8295,12 +8223,9 @@
 </file>
 
 <file path=customXml/item3.xml><?xml version="1.0" encoding="utf-8"?>
-<?mso-contentType ?>
-<FormTemplates xmlns="http://schemas.microsoft.com/sharepoint/v3/contenttype/forms">
-  <Display>DocumentLibraryForm</Display>
-  <Edit>DocumentLibraryForm</Edit>
-  <New>DocumentLibraryForm</New>
-</FormTemplates>
+<p:properties xmlns:p="http://schemas.microsoft.com/office/2006/metadata/properties" xmlns:xsi="http://www.w3.org/2001/XMLSchema-instance" xmlns:pc="http://schemas.microsoft.com/office/infopath/2007/PartnerControls">
+  <documentManagement/>
+</p:properties>
 </file>
 
 <file path=customXml/item4.xml><?xml version="1.0" encoding="utf-8"?>
@@ -8308,10 +8233,9 @@
 </file>
 
 <file path=customXml/itemProps1.xml><?xml version="1.0" encoding="utf-8"?>
-<ds:datastoreItem xmlns:ds="http://schemas.openxmlformats.org/officeDocument/2006/customXml" ds:itemID="{66AF5D79-9300-4444-A317-794FFB378FCD}">
+<ds:datastoreItem xmlns:ds="http://schemas.openxmlformats.org/officeDocument/2006/customXml" ds:itemID="{C45FDB92-DBF1-479D-9E94-43FDCCE93A6C}">
   <ds:schemaRefs>
-    <ds:schemaRef ds:uri="http://schemas.microsoft.com/office/2006/metadata/properties"/>
-    <ds:schemaRef ds:uri="http://schemas.microsoft.com/office/infopath/2007/PartnerControls"/>
+    <ds:schemaRef ds:uri="http://schemas.microsoft.com/sharepoint/v3/contenttype/forms"/>
   </ds:schemaRefs>
 </ds:datastoreItem>
 </file>
@@ -8333,15 +8257,16 @@
 </file>
 
 <file path=customXml/itemProps3.xml><?xml version="1.0" encoding="utf-8"?>
-<ds:datastoreItem xmlns:ds="http://schemas.openxmlformats.org/officeDocument/2006/customXml" ds:itemID="{C45FDB92-DBF1-479D-9E94-43FDCCE93A6C}">
+<ds:datastoreItem xmlns:ds="http://schemas.openxmlformats.org/officeDocument/2006/customXml" ds:itemID="{66AF5D79-9300-4444-A317-794FFB378FCD}">
   <ds:schemaRefs>
-    <ds:schemaRef ds:uri="http://schemas.microsoft.com/sharepoint/v3/contenttype/forms"/>
+    <ds:schemaRef ds:uri="http://schemas.microsoft.com/office/2006/metadata/properties"/>
+    <ds:schemaRef ds:uri="http://schemas.microsoft.com/office/infopath/2007/PartnerControls"/>
   </ds:schemaRefs>
 </ds:datastoreItem>
 </file>
 
 <file path=customXml/itemProps4.xml><?xml version="1.0" encoding="utf-8"?>
-<ds:datastoreItem xmlns:ds="http://schemas.openxmlformats.org/officeDocument/2006/customXml" ds:itemID="{5189859D-41F7-42F9-BCE3-6A9871EC8334}">
+<ds:datastoreItem xmlns:ds="http://schemas.openxmlformats.org/officeDocument/2006/customXml" ds:itemID="{7A3EF1CE-0FD7-486C-8D7E-048EF2F11F97}">
   <ds:schemaRefs>
     <ds:schemaRef ds:uri="http://schemas.openxmlformats.org/officeDocument/2006/bibliography"/>
   </ds:schemaRefs>

</xml_diff>